<commit_message>
Every file double checked and safely stored
</commit_message>
<xml_diff>
--- a/Opdracht 1 DV.docx
+++ b/Opdracht 1 DV.docx
@@ -10,7 +10,13 @@
     <w:p/>
     <w:p>
       <w:r>
-        <w:t>Ik had als idee om een wachtrij app te maken. In deze app kan je de wachttijden zien van allerlei attractie parken</w:t>
+        <w:t xml:space="preserve">Ik had als idee om een wachtrij app te maken. In deze app kan je de wachttijden zien van allerlei </w:t>
+      </w:r>
+      <w:r>
+        <w:t xml:space="preserve">verschillende </w:t>
+      </w:r>
+      <w:r>
+        <w:t>attractie parken</w:t>
       </w:r>
       <w:r>
         <w:t>. Hier zijn de bronnen die ik heb gebruikt</w:t>

</xml_diff>